<commit_message>
Signed-off-by: Viktor Dinkel <kontakt@dinkel.it>
</commit_message>
<xml_diff>
--- a/texts/Viktor_Dinkel_Projektbeschreibung.docx
+++ b/texts/Viktor_Dinkel_Projektbeschreibung.docx
@@ -417,8 +417,6 @@
         <w:br/>
         <w:t>- Kandidatenbestimmung mittels Zentralitätsfunktion</w:t>
       </w:r>
-      <w:bookmarkStart w:id="0" w:name="_GoBack"/>
-      <w:bookmarkEnd w:id="0"/>
     </w:p>
     <w:p>
       <w:pPr>
@@ -438,8 +436,27 @@
       </w:r>
       <w:r>
         <w:br/>
-        <w:t>Das resultierende Portfolio wird bewertet:</w:t>
-      </w:r>
+      </w:r>
+      <w:r>
+        <w:t>Indem ein</w:t>
+      </w:r>
+      <w:r>
+        <w:t xml:space="preserve"> Portfolio </w:t>
+      </w:r>
+      <w:r>
+        <w:t xml:space="preserve">von Aktien generiert und </w:t>
+      </w:r>
+      <w:r>
+        <w:t>bewertet</w:t>
+      </w:r>
+      <w:r>
+        <w:t xml:space="preserve"> wird</w:t>
+      </w:r>
+      <w:r>
+        <w:t>:</w:t>
+      </w:r>
+      <w:bookmarkStart w:id="0" w:name="_GoBack"/>
+      <w:bookmarkEnd w:id="0"/>
       <w:r>
         <w:br/>
         <w:t xml:space="preserve">a) Auswertung der </w:t>
@@ -707,6 +724,7 @@
     <w:lsdException w:name="HTML Sample" w:semiHidden="1" w:unhideWhenUsed="1"/>
     <w:lsdException w:name="HTML Typewriter" w:semiHidden="1" w:unhideWhenUsed="1"/>
     <w:lsdException w:name="HTML Variable" w:semiHidden="1" w:unhideWhenUsed="1"/>
+    <w:lsdException w:name="Normal Table" w:semiHidden="1" w:unhideWhenUsed="1"/>
     <w:lsdException w:name="annotation subject" w:semiHidden="1" w:unhideWhenUsed="1"/>
     <w:lsdException w:name="No List" w:semiHidden="1" w:unhideWhenUsed="1"/>
     <w:lsdException w:name="Outline List 1" w:semiHidden="1" w:unhideWhenUsed="1"/>
@@ -753,8 +771,10 @@
     <w:lsdException w:name="Table Subtle 2" w:semiHidden="1" w:unhideWhenUsed="1"/>
     <w:lsdException w:name="Table Web 1" w:semiHidden="1" w:unhideWhenUsed="1"/>
     <w:lsdException w:name="Table Web 2" w:semiHidden="1" w:unhideWhenUsed="1"/>
+    <w:lsdException w:name="Table Web 3" w:semiHidden="1" w:unhideWhenUsed="1"/>
     <w:lsdException w:name="Balloon Text" w:semiHidden="1" w:unhideWhenUsed="1"/>
     <w:lsdException w:name="Table Grid" w:uiPriority="39"/>
+    <w:lsdException w:name="Table Theme" w:semiHidden="1" w:unhideWhenUsed="1"/>
     <w:lsdException w:name="Placeholder Text" w:semiHidden="1"/>
     <w:lsdException w:name="No Spacing" w:uiPriority="1" w:qFormat="1"/>
     <w:lsdException w:name="Light Shading" w:uiPriority="60"/>

</xml_diff>